<commit_message>
finalizando troca das key
</commit_message>
<xml_diff>
--- a/src/main/resources/testeEsc.docx
+++ b/src/main/resources/testeEsc.docx
@@ -176,67 +176,6 @@
               <w:jc w:val="center"/>
             </w:pPr>
             <w:r>
-              <w:t>07/01</w:t>
-            </w:r>
-            <w:r>
-              <w:t>/2018</w:t>
-            </w:r>
-          </w:p>
-        </w:tc>
-        <w:tc>
-          <w:tcPr>
-            <w:tcW w:w="1210" w:type="dxa"/>
-            <w:tcBorders>
-              <w:top w:val="single" w:sz="4" w:space="0" w:color="000000"/>
-              <w:left w:val="single" w:sz="4" w:space="0" w:color="000000"/>
-              <w:bottom w:val="single" w:sz="4" w:space="0" w:color="000000"/>
-            </w:tcBorders>
-            <w:shd w:val="clear" w:color="auto" w:fill="auto"/>
-            <w:tcMar>
-              <w:left w:w="103" w:type="dxa"/>
-            </w:tcMar>
-          </w:tcPr>
-          <w:p>
-            <w:pPr>
-              <w:pStyle w:val="Tabletext"/>
-              <w:snapToGrid w:val="0"/>
-              <w:rPr>
-                <w:lang w:val="fr-FR"/>
-              </w:rPr>
-            </w:pPr>
-            <w:r>
-              <w:rPr>
-                <w:lang w:val="fr-FR"/>
-              </w:rPr>
-              <w:t>01</w:t>
-            </w:r>
-          </w:p>
-        </w:tc>
-        <w:tc>
-          <w:tcPr>
-            <w:tcW w:w="5721" w:type="dxa"/>
-            <w:tcBorders>
-              <w:top w:val="single" w:sz="4" w:space="0" w:color="000000"/>
-              <w:left w:val="single" w:sz="4" w:space="0" w:color="000000"/>
-              <w:bottom w:val="single" w:sz="4" w:space="0" w:color="000000"/>
-            </w:tcBorders>
-            <w:shd w:val="clear" w:color="auto" w:fill="auto"/>
-            <w:tcMar>
-              <w:left w:w="103" w:type="dxa"/>
-            </w:tcMar>
-          </w:tcPr>
-          <w:p>
-            <w:pPr>
-              <w:pStyle w:val="Tabletext"/>
-              <w:snapToGrid w:val="0"/>
-            </w:pPr>
-            <w:r>
-              <w:t>Análise</w:t>
-            </w:r>
-            <w:r>
-              <w:t xml:space="preserve"> da classe </w:t>
-            </w:r>
-            <w:r>
               <w:rPr>
                 <w:rFonts w:asciiTheme="minorHAnsi" w:eastAsiaTheme="minorHAnsi" w:hAnsiTheme="minorHAnsi" w:cstheme="minorBidi"/>
                 <w:color w:val="FF0000"/>
@@ -250,6 +189,71 @@
         </w:tc>
         <w:tc>
           <w:tcPr>
+            <w:tcW w:w="1210" w:type="dxa"/>
+            <w:tcBorders>
+              <w:top w:val="single" w:sz="4" w:space="0" w:color="000000"/>
+              <w:left w:val="single" w:sz="4" w:space="0" w:color="000000"/>
+              <w:bottom w:val="single" w:sz="4" w:space="0" w:color="000000"/>
+            </w:tcBorders>
+            <w:shd w:val="clear" w:color="auto" w:fill="auto"/>
+            <w:tcMar>
+              <w:left w:w="103" w:type="dxa"/>
+            </w:tcMar>
+          </w:tcPr>
+          <w:p>
+            <w:pPr>
+              <w:pStyle w:val="Tabletext"/>
+              <w:snapToGrid w:val="0"/>
+              <w:rPr>
+                <w:lang w:val="fr-FR"/>
+              </w:rPr>
+            </w:pPr>
+            <w:r>
+              <w:rPr>
+                <w:lang w:val="fr-FR"/>
+              </w:rPr>
+              <w:t>01</w:t>
+            </w:r>
+          </w:p>
+        </w:tc>
+        <w:tc>
+          <w:tcPr>
+            <w:tcW w:w="5721" w:type="dxa"/>
+            <w:tcBorders>
+              <w:top w:val="single" w:sz="4" w:space="0" w:color="000000"/>
+              <w:left w:val="single" w:sz="4" w:space="0" w:color="000000"/>
+              <w:bottom w:val="single" w:sz="4" w:space="0" w:color="000000"/>
+            </w:tcBorders>
+            <w:shd w:val="clear" w:color="auto" w:fill="auto"/>
+            <w:tcMar>
+              <w:left w:w="103" w:type="dxa"/>
+            </w:tcMar>
+          </w:tcPr>
+          <w:p>
+            <w:pPr>
+              <w:pStyle w:val="Tabletext"/>
+              <w:snapToGrid w:val="0"/>
+            </w:pPr>
+            <w:r>
+              <w:t>Análise</w:t>
+            </w:r>
+            <w:r>
+              <w:t xml:space="preserve"> da classe </w:t>
+            </w:r>
+            <w:r>
+              <w:rPr>
+                <w:rFonts w:asciiTheme="minorHAnsi" w:eastAsiaTheme="minorHAnsi" w:hAnsiTheme="minorHAnsi" w:cstheme="minorBidi"/>
+                <w:color w:val="FF0000"/>
+                <w:sz w:val="22"/>
+                <w:szCs w:val="22"/>
+                <w:lang w:eastAsia="en-US"/>
+              </w:rPr>
+              <w:t>key</w:t>
+            </w:r>
+          </w:p>
+        </w:tc>
+        <w:tc>
+          <w:tcPr>
             <w:tcW w:w="1570" w:type="dxa"/>
             <w:tcBorders>
               <w:top w:val="single" w:sz="4" w:space="0" w:color="000000"/>
@@ -267,14 +271,32 @@
               <w:pStyle w:val="Tabletext"/>
               <w:snapToGrid w:val="0"/>
               <w:rPr>
-                <w:lang w:val="fr-FR"/>
-              </w:rPr>
-            </w:pPr>
-            <w:r>
-              <w:rPr>
-                <w:lang w:val="fr-FR"/>
-              </w:rPr>
-              <w:t>C1297980</w:t>
+                <w:rFonts w:asciiTheme="minorHAnsi" w:eastAsiaTheme="minorHAnsi" w:hAnsiTheme="minorHAnsi" w:cstheme="minorBidi"/>
+                <w:color w:val="FF0000"/>
+                <w:sz w:val="22"/>
+                <w:szCs w:val="22"/>
+                <w:lang w:eastAsia="en-US"/>
+              </w:rPr>
+            </w:pPr>
+            <w:r>
+              <w:rPr>
+                <w:rFonts w:asciiTheme="minorHAnsi" w:eastAsiaTheme="minorHAnsi" w:hAnsiTheme="minorHAnsi" w:cstheme="minorBidi"/>
+                <w:color w:val="FF0000"/>
+                <w:sz w:val="22"/>
+                <w:szCs w:val="22"/>
+                <w:lang w:eastAsia="en-US"/>
+              </w:rPr>
+              <w:t>K</w:t>
+            </w:r>
+            <w:r>
+              <w:rPr>
+                <w:rFonts w:asciiTheme="minorHAnsi" w:eastAsiaTheme="minorHAnsi" w:hAnsiTheme="minorHAnsi" w:cstheme="minorBidi"/>
+                <w:color w:val="FF0000"/>
+                <w:sz w:val="22"/>
+                <w:szCs w:val="22"/>
+                <w:lang w:eastAsia="en-US"/>
+              </w:rPr>
+              <w:t>ey</w:t>
             </w:r>
           </w:p>
         </w:tc>
@@ -1847,11 +1869,13 @@
             </w:pPr>
             <w:r>
               <w:rPr>
-                <w:rFonts w:asciiTheme="minorHAnsi" w:hAnsiTheme="minorHAnsi"/>
-                <w:color w:val="000000"/>
-                <w:lang w:val="pt-PT"/>
-              </w:rPr>
-              <w:t>Ourocard app</w:t>
+                <w:rFonts w:asciiTheme="minorHAnsi" w:eastAsiaTheme="minorHAnsi" w:hAnsiTheme="minorHAnsi" w:cstheme="minorBidi"/>
+                <w:color w:val="FF0000"/>
+                <w:sz w:val="22"/>
+                <w:szCs w:val="22"/>
+                <w:lang w:eastAsia="en-US"/>
+              </w:rPr>
+              <w:t>key</w:t>
             </w:r>
           </w:p>
         </w:tc>
@@ -1877,10 +1901,13 @@
             </w:pPr>
             <w:r>
               <w:rPr>
-                <w:rFonts w:asciiTheme="minorHAnsi" w:hAnsiTheme="minorHAnsi"/>
-                <w:lang w:val="pt-PT"/>
-              </w:rPr>
-              <w:t>Baixa plataforma JAVA</w:t>
+                <w:rFonts w:asciiTheme="minorHAnsi" w:eastAsiaTheme="minorHAnsi" w:hAnsiTheme="minorHAnsi" w:cstheme="minorBidi"/>
+                <w:color w:val="FF0000"/>
+                <w:sz w:val="22"/>
+                <w:szCs w:val="22"/>
+                <w:lang w:eastAsia="en-US"/>
+              </w:rPr>
+              <w:t>key</w:t>
             </w:r>
           </w:p>
         </w:tc>
@@ -2016,9 +2043,13 @@
             </w:pPr>
             <w:r>
               <w:rPr>
-                <w:lang w:val="fr-FR"/>
-              </w:rPr>
-              <w:t>C1297980</w:t>
+                <w:rFonts w:asciiTheme="minorHAnsi" w:eastAsiaTheme="minorHAnsi" w:hAnsiTheme="minorHAnsi" w:cstheme="minorBidi"/>
+                <w:color w:val="FF0000"/>
+                <w:sz w:val="22"/>
+                <w:szCs w:val="22"/>
+                <w:lang w:eastAsia="en-US"/>
+              </w:rPr>
+              <w:t>key</w:t>
             </w:r>
           </w:p>
         </w:tc>
@@ -2049,17 +2080,13 @@
             </w:pPr>
             <w:r>
               <w:rPr>
-                <w:rFonts w:asciiTheme="minorHAnsi" w:hAnsiTheme="minorHAnsi"/>
-                <w:color w:val="000000"/>
-              </w:rPr>
-              <w:t>João Victor Holanda Roriz</w:t>
-            </w:r>
-            <w:r>
-              <w:rPr>
-                <w:rFonts w:asciiTheme="minorHAnsi" w:hAnsiTheme="minorHAnsi"/>
-                <w:color w:val="000000"/>
-              </w:rPr>
-              <w:t xml:space="preserve"> </w:t>
+                <w:rFonts w:asciiTheme="minorHAnsi" w:eastAsiaTheme="minorHAnsi" w:hAnsiTheme="minorHAnsi" w:cstheme="minorBidi"/>
+                <w:color w:val="FF0000"/>
+                <w:sz w:val="22"/>
+                <w:szCs w:val="22"/>
+                <w:lang w:eastAsia="en-US"/>
+              </w:rPr>
+              <w:t>key</w:t>
             </w:r>
           </w:p>
         </w:tc>
@@ -2251,44 +2278,46 @@
             </w:pPr>
             <w:r>
               <w:rPr>
+                <w:rFonts w:asciiTheme="minorHAnsi" w:eastAsiaTheme="minorHAnsi" w:hAnsiTheme="minorHAnsi" w:cstheme="minorBidi"/>
+                <w:color w:val="FF0000"/>
+                <w:sz w:val="22"/>
+                <w:szCs w:val="22"/>
+                <w:lang w:eastAsia="en-US"/>
+              </w:rPr>
+              <w:t>key</w:t>
+            </w:r>
+          </w:p>
+        </w:tc>
+        <w:tc>
+          <w:tcPr>
+            <w:tcW w:w="6956" w:type="dxa"/>
+            <w:tcBorders>
+              <w:top w:val="single" w:sz="4" w:space="0" w:color="000000"/>
+              <w:left w:val="single" w:sz="4" w:space="0" w:color="000000"/>
+              <w:bottom w:val="single" w:sz="4" w:space="0" w:color="000000"/>
+              <w:right w:val="single" w:sz="4" w:space="0" w:color="000000"/>
+            </w:tcBorders>
+            <w:shd w:val="clear" w:color="auto" w:fill="auto"/>
+            <w:tcMar>
+              <w:left w:w="65" w:type="dxa"/>
+            </w:tcMar>
+          </w:tcPr>
+          <w:p>
+            <w:pPr>
+              <w:snapToGrid w:val="0"/>
+              <w:rPr>
                 <w:sz w:val="18"/>
               </w:rPr>
-              <w:t>Crash Fabric</w:t>
-            </w:r>
-          </w:p>
-        </w:tc>
-        <w:tc>
-          <w:tcPr>
-            <w:tcW w:w="6956" w:type="dxa"/>
-            <w:tcBorders>
-              <w:top w:val="single" w:sz="4" w:space="0" w:color="000000"/>
-              <w:left w:val="single" w:sz="4" w:space="0" w:color="000000"/>
-              <w:bottom w:val="single" w:sz="4" w:space="0" w:color="000000"/>
-              <w:right w:val="single" w:sz="4" w:space="0" w:color="000000"/>
-            </w:tcBorders>
-            <w:shd w:val="clear" w:color="auto" w:fill="auto"/>
-            <w:tcMar>
-              <w:left w:w="65" w:type="dxa"/>
-            </w:tcMar>
-          </w:tcPr>
-          <w:p>
-            <w:pPr>
-              <w:snapToGrid w:val="0"/>
-              <w:rPr>
-                <w:sz w:val="18"/>
-              </w:rPr>
-            </w:pPr>
-            <w:r>
-              <w:rPr>
-                <w:sz w:val="18"/>
-              </w:rPr>
-              <w:t xml:space="preserve">Quebra no aplicativo ao tentar </w:t>
-            </w:r>
-            <w:r>
-              <w:rPr>
-                <w:sz w:val="18"/>
-              </w:rPr>
-              <w:t>setar um texto de um objeto com referencia nula</w:t>
+            </w:pPr>
+            <w:r>
+              <w:rPr>
+                <w:rFonts w:asciiTheme="minorHAnsi" w:eastAsiaTheme="minorHAnsi" w:hAnsiTheme="minorHAnsi" w:cstheme="minorBidi"/>
+                <w:color w:val="FF0000"/>
+                <w:sz w:val="22"/>
+                <w:szCs w:val="22"/>
+                <w:lang w:eastAsia="en-US"/>
+              </w:rPr>
+              <w:t>key</w:t>
             </w:r>
           </w:p>
         </w:tc>
@@ -3918,6 +3947,7 @@
           <w:lang w:eastAsia="en-US"/>
         </w:rPr>
       </w:pPr>
+      <w:bookmarkStart w:id="11" w:name="_GoBack"/>
       <w:r>
         <w:rPr>
           <w:rFonts w:asciiTheme="minorHAnsi" w:eastAsiaTheme="minorHAnsi" w:hAnsiTheme="minorHAnsi" w:cstheme="minorBidi"/>
@@ -3929,6 +3959,7 @@
         <w:t>key</w:t>
       </w:r>
     </w:p>
+    <w:bookmarkEnd w:id="11"/>
     <w:p>
       <w:pPr>
         <w:pStyle w:val="Corpodotexto"/>
@@ -3940,8 +3971,6 @@
           <w:lang w:eastAsia="en-US"/>
         </w:rPr>
       </w:pPr>
-      <w:bookmarkStart w:id="11" w:name="_GoBack"/>
-      <w:bookmarkEnd w:id="11"/>
     </w:p>
     <w:p>
       <w:pPr>
@@ -4242,7 +4271,7 @@
                 <v:formulas/>
                 <v:path o:connecttype="segments"/>
               </v:shape>
-              <o:OLEObject Type="Embed" ProgID="Word.Picture.8" ShapeID="_x0000_i1025" DrawAspect="Content" ObjectID="_1608500995" r:id="rId2"/>
+              <o:OLEObject Type="Embed" ProgID="Word.Picture.8" ShapeID="_x0000_i1025" DrawAspect="Content" ObjectID="_1609066752" r:id="rId2"/>
             </w:object>
           </w:r>
           <w:r>

</xml_diff>

<commit_message>
corrigindo erro de autor
</commit_message>
<xml_diff>
--- a/src/main/resources/testeEsc.docx
+++ b/src/main/resources/testeEsc.docx
@@ -286,18 +286,10 @@
                 <w:szCs w:val="22"/>
                 <w:lang w:eastAsia="en-US"/>
               </w:rPr>
-              <w:t>K</w:t>
-            </w:r>
-            <w:r>
-              <w:rPr>
-                <w:rFonts w:asciiTheme="minorHAnsi" w:eastAsiaTheme="minorHAnsi" w:hAnsiTheme="minorHAnsi" w:cstheme="minorBidi"/>
-                <w:color w:val="FF0000"/>
-                <w:sz w:val="22"/>
-                <w:szCs w:val="22"/>
-                <w:lang w:eastAsia="en-US"/>
-              </w:rPr>
-              <w:t>ey</w:t>
-            </w:r>
+              <w:t>key</w:t>
+            </w:r>
+            <w:bookmarkStart w:id="0" w:name="_GoBack"/>
+            <w:bookmarkEnd w:id="0"/>
           </w:p>
         </w:tc>
       </w:tr>
@@ -1565,21 +1557,21 @@
       <w:r>
         <w:t xml:space="preserve"> </w:t>
       </w:r>
-      <w:bookmarkStart w:id="0" w:name="_Toc459817393"/>
+      <w:bookmarkStart w:id="1" w:name="_Toc459817393"/>
       <w:r>
         <w:t>Identificação do Módulo</w:t>
       </w:r>
-      <w:bookmarkEnd w:id="0"/>
+      <w:bookmarkEnd w:id="1"/>
     </w:p>
     <w:p>
       <w:pPr>
         <w:pStyle w:val="Ttulo2"/>
       </w:pPr>
-      <w:bookmarkStart w:id="1" w:name="_Toc459817394"/>
+      <w:bookmarkStart w:id="2" w:name="_Toc459817394"/>
       <w:r>
         <w:t>Dados cadastrais</w:t>
       </w:r>
-      <w:bookmarkEnd w:id="1"/>
+      <w:bookmarkEnd w:id="2"/>
     </w:p>
     <w:p/>
     <w:tbl>
@@ -2328,11 +2320,11 @@
       <w:pPr>
         <w:pStyle w:val="Ttulo1"/>
       </w:pPr>
-      <w:bookmarkStart w:id="2" w:name="_Toc459817396"/>
+      <w:bookmarkStart w:id="3" w:name="_Toc459817396"/>
       <w:r>
         <w:t>Configuração de I-O</w:t>
       </w:r>
-      <w:bookmarkEnd w:id="2"/>
+      <w:bookmarkEnd w:id="3"/>
       <w:r>
         <w:t xml:space="preserve"> </w:t>
       </w:r>
@@ -2341,11 +2333,11 @@
       <w:pPr>
         <w:pStyle w:val="Ttulo2"/>
       </w:pPr>
-      <w:bookmarkStart w:id="3" w:name="_Toc459817397"/>
+      <w:bookmarkStart w:id="4" w:name="_Toc459817397"/>
       <w:r>
         <w:t>Subrotinas Utilizadas</w:t>
       </w:r>
-      <w:bookmarkEnd w:id="3"/>
+      <w:bookmarkEnd w:id="4"/>
     </w:p>
     <w:p/>
     <w:tbl>
@@ -2563,11 +2555,11 @@
           <w:shd w:val="clear" w:color="auto" w:fill="FFFF00"/>
         </w:rPr>
       </w:pPr>
-      <w:bookmarkStart w:id="4" w:name="_Toc459817398"/>
+      <w:bookmarkStart w:id="5" w:name="_Toc459817398"/>
       <w:r>
         <w:t>Serviços de Aplicativo a serem utilizados (ver no CTL)</w:t>
       </w:r>
-      <w:bookmarkEnd w:id="4"/>
+      <w:bookmarkEnd w:id="5"/>
     </w:p>
     <w:p/>
     <w:tbl>
@@ -2962,11 +2954,11 @@
       <w:pPr>
         <w:pStyle w:val="Ttulo2"/>
       </w:pPr>
-      <w:bookmarkStart w:id="5" w:name="_Toc459817399"/>
+      <w:bookmarkStart w:id="6" w:name="_Toc459817399"/>
       <w:r>
         <w:t>Declaração de parâmetros de entrada e saída</w:t>
       </w:r>
-      <w:bookmarkEnd w:id="5"/>
+      <w:bookmarkEnd w:id="6"/>
       <w:r>
         <w:t xml:space="preserve">  </w:t>
       </w:r>
@@ -3162,11 +3154,11 @@
         <w:pStyle w:val="Ttulo2"/>
         <w:ind w:left="113"/>
       </w:pPr>
-      <w:bookmarkStart w:id="6" w:name="_Toc459817400"/>
+      <w:bookmarkStart w:id="7" w:name="_Toc459817400"/>
       <w:r>
         <w:t>Declaração de Tabelas e Arquivos Utilizados</w:t>
       </w:r>
-      <w:bookmarkEnd w:id="6"/>
+      <w:bookmarkEnd w:id="7"/>
     </w:p>
     <w:p>
       <w:pPr>
@@ -3191,11 +3183,11 @@
       <w:pPr>
         <w:pStyle w:val="Ttulo2"/>
       </w:pPr>
-      <w:bookmarkStart w:id="7" w:name="_Toc459817401"/>
+      <w:bookmarkStart w:id="8" w:name="_Toc459817401"/>
       <w:r>
         <w:t>Declaração de Variáveis e Estruturas de Dados</w:t>
       </w:r>
-      <w:bookmarkEnd w:id="7"/>
+      <w:bookmarkEnd w:id="8"/>
     </w:p>
     <w:p>
       <w:pPr>
@@ -3557,11 +3549,11 @@
       <w:pPr>
         <w:pStyle w:val="Ttulo2"/>
       </w:pPr>
-      <w:bookmarkStart w:id="8" w:name="_Toc459817402"/>
+      <w:bookmarkStart w:id="9" w:name="_Toc459817402"/>
       <w:r>
         <w:t>Mensagens</w:t>
       </w:r>
-      <w:bookmarkEnd w:id="8"/>
+      <w:bookmarkEnd w:id="9"/>
     </w:p>
     <w:p>
       <w:pPr>
@@ -3748,11 +3740,11 @@
           <w:shd w:val="clear" w:color="auto" w:fill="FFFF00"/>
         </w:rPr>
       </w:pPr>
-      <w:bookmarkStart w:id="9" w:name="_Toc459817403"/>
+      <w:bookmarkStart w:id="10" w:name="_Toc459817403"/>
       <w:r>
         <w:t>Serviços de Aplicativo a serem implementados neste componente</w:t>
       </w:r>
-      <w:bookmarkEnd w:id="9"/>
+      <w:bookmarkEnd w:id="10"/>
       <w:r>
         <w:rPr>
           <w:shd w:val="clear" w:color="auto" w:fill="FFFF00"/>
@@ -3928,11 +3920,11 @@
       <w:pPr>
         <w:pStyle w:val="Ttulo1"/>
       </w:pPr>
-      <w:bookmarkStart w:id="10" w:name="_Toc459817404"/>
+      <w:bookmarkStart w:id="11" w:name="_Toc459817404"/>
       <w:r>
         <w:t>Especificação do Componente</w:t>
       </w:r>
-      <w:bookmarkEnd w:id="10"/>
+      <w:bookmarkEnd w:id="11"/>
     </w:p>
     <w:p/>
     <w:p>
@@ -3947,7 +3939,6 @@
           <w:lang w:eastAsia="en-US"/>
         </w:rPr>
       </w:pPr>
-      <w:bookmarkStart w:id="11" w:name="_GoBack"/>
       <w:r>
         <w:rPr>
           <w:rFonts w:asciiTheme="minorHAnsi" w:eastAsiaTheme="minorHAnsi" w:hAnsiTheme="minorHAnsi" w:cstheme="minorBidi"/>
@@ -3959,7 +3950,6 @@
         <w:t>key</w:t>
       </w:r>
     </w:p>
-    <w:bookmarkEnd w:id="11"/>
     <w:p>
       <w:pPr>
         <w:pStyle w:val="Corpodotexto"/>
@@ -4271,7 +4261,7 @@
                 <v:formulas/>
                 <v:path o:connecttype="segments"/>
               </v:shape>
-              <o:OLEObject Type="Embed" ProgID="Word.Picture.8" ShapeID="_x0000_i1025" DrawAspect="Content" ObjectID="_1609066752" r:id="rId2"/>
+              <o:OLEObject Type="Embed" ProgID="Word.Picture.8" ShapeID="_x0000_i1025" DrawAspect="Content" ObjectID="_1609081267" r:id="rId2"/>
             </w:object>
           </w:r>
           <w:r>

</xml_diff>

<commit_message>
tratando quebra de linhas
</commit_message>
<xml_diff>
--- a/src/main/resources/testeEsc.docx
+++ b/src/main/resources/testeEsc.docx
@@ -178,7 +178,6 @@
             <w:r>
               <w:rPr>
                 <w:rFonts w:asciiTheme="minorHAnsi" w:eastAsiaTheme="minorHAnsi" w:hAnsiTheme="minorHAnsi" w:cstheme="minorBidi"/>
-                <w:color w:val="FF0000"/>
                 <w:sz w:val="22"/>
                 <w:szCs w:val="22"/>
                 <w:lang w:eastAsia="en-US"/>
@@ -241,6 +240,34 @@
               <w:t xml:space="preserve"> da classe </w:t>
             </w:r>
             <w:r>
+              <w:rPr>
+                <w:rFonts w:asciiTheme="minorHAnsi" w:eastAsiaTheme="minorHAnsi" w:hAnsiTheme="minorHAnsi" w:cstheme="minorBidi"/>
+                <w:sz w:val="22"/>
+                <w:szCs w:val="22"/>
+                <w:lang w:eastAsia="en-US"/>
+              </w:rPr>
+              <w:t>key</w:t>
+            </w:r>
+          </w:p>
+        </w:tc>
+        <w:tc>
+          <w:tcPr>
+            <w:tcW w:w="1570" w:type="dxa"/>
+            <w:tcBorders>
+              <w:top w:val="single" w:sz="4" w:space="0" w:color="000000"/>
+              <w:left w:val="single" w:sz="4" w:space="0" w:color="000000"/>
+              <w:bottom w:val="single" w:sz="4" w:space="0" w:color="000000"/>
+              <w:right w:val="single" w:sz="4" w:space="0" w:color="000000"/>
+            </w:tcBorders>
+            <w:shd w:val="clear" w:color="auto" w:fill="auto"/>
+            <w:tcMar>
+              <w:left w:w="103" w:type="dxa"/>
+            </w:tcMar>
+          </w:tcPr>
+          <w:p>
+            <w:pPr>
+              <w:pStyle w:val="Tabletext"/>
+              <w:snapToGrid w:val="0"/>
               <w:rPr>
                 <w:rFonts w:asciiTheme="minorHAnsi" w:eastAsiaTheme="minorHAnsi" w:hAnsiTheme="minorHAnsi" w:cstheme="minorBidi"/>
                 <w:color w:val="FF0000"/>
@@ -248,48 +275,16 @@
                 <w:szCs w:val="22"/>
                 <w:lang w:eastAsia="en-US"/>
               </w:rPr>
-              <w:t>key</w:t>
-            </w:r>
-          </w:p>
-        </w:tc>
-        <w:tc>
-          <w:tcPr>
-            <w:tcW w:w="1570" w:type="dxa"/>
-            <w:tcBorders>
-              <w:top w:val="single" w:sz="4" w:space="0" w:color="000000"/>
-              <w:left w:val="single" w:sz="4" w:space="0" w:color="000000"/>
-              <w:bottom w:val="single" w:sz="4" w:space="0" w:color="000000"/>
-              <w:right w:val="single" w:sz="4" w:space="0" w:color="000000"/>
-            </w:tcBorders>
-            <w:shd w:val="clear" w:color="auto" w:fill="auto"/>
-            <w:tcMar>
-              <w:left w:w="103" w:type="dxa"/>
-            </w:tcMar>
-          </w:tcPr>
-          <w:p>
-            <w:pPr>
-              <w:pStyle w:val="Tabletext"/>
-              <w:snapToGrid w:val="0"/>
+            </w:pPr>
+            <w:r>
               <w:rPr>
                 <w:rFonts w:asciiTheme="minorHAnsi" w:eastAsiaTheme="minorHAnsi" w:hAnsiTheme="minorHAnsi" w:cstheme="minorBidi"/>
-                <w:color w:val="FF0000"/>
                 <w:sz w:val="22"/>
                 <w:szCs w:val="22"/>
                 <w:lang w:eastAsia="en-US"/>
               </w:rPr>
-            </w:pPr>
-            <w:r>
-              <w:rPr>
-                <w:rFonts w:asciiTheme="minorHAnsi" w:eastAsiaTheme="minorHAnsi" w:hAnsiTheme="minorHAnsi" w:cstheme="minorBidi"/>
-                <w:color w:val="FF0000"/>
-                <w:sz w:val="22"/>
-                <w:szCs w:val="22"/>
-                <w:lang w:eastAsia="en-US"/>
-              </w:rPr>
               <w:t>key</w:t>
             </w:r>
-            <w:bookmarkStart w:id="0" w:name="_GoBack"/>
-            <w:bookmarkEnd w:id="0"/>
           </w:p>
         </w:tc>
       </w:tr>
@@ -1557,21 +1552,21 @@
       <w:r>
         <w:t xml:space="preserve"> </w:t>
       </w:r>
-      <w:bookmarkStart w:id="1" w:name="_Toc459817393"/>
+      <w:bookmarkStart w:id="0" w:name="_Toc459817393"/>
       <w:r>
         <w:t>Identificação do Módulo</w:t>
       </w:r>
-      <w:bookmarkEnd w:id="1"/>
+      <w:bookmarkEnd w:id="0"/>
     </w:p>
     <w:p>
       <w:pPr>
         <w:pStyle w:val="Ttulo2"/>
       </w:pPr>
-      <w:bookmarkStart w:id="2" w:name="_Toc459817394"/>
+      <w:bookmarkStart w:id="1" w:name="_Toc459817394"/>
       <w:r>
         <w:t>Dados cadastrais</w:t>
       </w:r>
-      <w:bookmarkEnd w:id="2"/>
+      <w:bookmarkEnd w:id="1"/>
     </w:p>
     <w:p/>
     <w:tbl>
@@ -1687,7 +1682,6 @@
               <w:rPr>
                 <w:rFonts w:ascii="Calibri" w:hAnsi="Calibri"/>
                 <w:bCs/>
-                <w:color w:val="FF0000"/>
               </w:rPr>
               <w:t>key</w:t>
             </w:r>
@@ -1718,7 +1712,6 @@
             <w:r>
               <w:rPr>
                 <w:rFonts w:asciiTheme="minorHAnsi" w:hAnsiTheme="minorHAnsi"/>
-                <w:color w:val="FF0000"/>
                 <w:sz w:val="20"/>
               </w:rPr>
               <w:t>key</w:t>
@@ -1862,7 +1855,6 @@
             <w:r>
               <w:rPr>
                 <w:rFonts w:asciiTheme="minorHAnsi" w:eastAsiaTheme="minorHAnsi" w:hAnsiTheme="minorHAnsi" w:cstheme="minorBidi"/>
-                <w:color w:val="FF0000"/>
                 <w:sz w:val="22"/>
                 <w:szCs w:val="22"/>
                 <w:lang w:eastAsia="en-US"/>
@@ -1894,7 +1886,6 @@
             <w:r>
               <w:rPr>
                 <w:rFonts w:asciiTheme="minorHAnsi" w:eastAsiaTheme="minorHAnsi" w:hAnsiTheme="minorHAnsi" w:cstheme="minorBidi"/>
-                <w:color w:val="FF0000"/>
                 <w:sz w:val="22"/>
                 <w:szCs w:val="22"/>
                 <w:lang w:eastAsia="en-US"/>
@@ -2036,7 +2027,6 @@
             <w:r>
               <w:rPr>
                 <w:rFonts w:asciiTheme="minorHAnsi" w:eastAsiaTheme="minorHAnsi" w:hAnsiTheme="minorHAnsi" w:cstheme="minorBidi"/>
-                <w:color w:val="FF0000"/>
                 <w:sz w:val="22"/>
                 <w:szCs w:val="22"/>
                 <w:lang w:eastAsia="en-US"/>
@@ -2073,7 +2063,6 @@
             <w:r>
               <w:rPr>
                 <w:rFonts w:asciiTheme="minorHAnsi" w:eastAsiaTheme="minorHAnsi" w:hAnsiTheme="minorHAnsi" w:cstheme="minorBidi"/>
-                <w:color w:val="FF0000"/>
                 <w:sz w:val="22"/>
                 <w:szCs w:val="22"/>
                 <w:lang w:eastAsia="en-US"/>
@@ -2271,7 +2260,6 @@
             <w:r>
               <w:rPr>
                 <w:rFonts w:asciiTheme="minorHAnsi" w:eastAsiaTheme="minorHAnsi" w:hAnsiTheme="minorHAnsi" w:cstheme="minorBidi"/>
-                <w:color w:val="FF0000"/>
                 <w:sz w:val="22"/>
                 <w:szCs w:val="22"/>
                 <w:lang w:eastAsia="en-US"/>
@@ -2304,7 +2292,6 @@
             <w:r>
               <w:rPr>
                 <w:rFonts w:asciiTheme="minorHAnsi" w:eastAsiaTheme="minorHAnsi" w:hAnsiTheme="minorHAnsi" w:cstheme="minorBidi"/>
-                <w:color w:val="FF0000"/>
                 <w:sz w:val="22"/>
                 <w:szCs w:val="22"/>
                 <w:lang w:eastAsia="en-US"/>
@@ -2320,11 +2307,11 @@
       <w:pPr>
         <w:pStyle w:val="Ttulo1"/>
       </w:pPr>
-      <w:bookmarkStart w:id="3" w:name="_Toc459817396"/>
+      <w:bookmarkStart w:id="2" w:name="_Toc459817396"/>
       <w:r>
         <w:t>Configuração de I-O</w:t>
       </w:r>
-      <w:bookmarkEnd w:id="3"/>
+      <w:bookmarkEnd w:id="2"/>
       <w:r>
         <w:t xml:space="preserve"> </w:t>
       </w:r>
@@ -2333,11 +2320,11 @@
       <w:pPr>
         <w:pStyle w:val="Ttulo2"/>
       </w:pPr>
-      <w:bookmarkStart w:id="4" w:name="_Toc459817397"/>
+      <w:bookmarkStart w:id="3" w:name="_Toc459817397"/>
       <w:r>
         <w:t>Subrotinas Utilizadas</w:t>
       </w:r>
-      <w:bookmarkEnd w:id="4"/>
+      <w:bookmarkEnd w:id="3"/>
     </w:p>
     <w:p/>
     <w:tbl>
@@ -2555,11 +2542,11 @@
           <w:shd w:val="clear" w:color="auto" w:fill="FFFF00"/>
         </w:rPr>
       </w:pPr>
-      <w:bookmarkStart w:id="5" w:name="_Toc459817398"/>
+      <w:bookmarkStart w:id="4" w:name="_Toc459817398"/>
       <w:r>
         <w:t>Serviços de Aplicativo a serem utilizados (ver no CTL)</w:t>
       </w:r>
-      <w:bookmarkEnd w:id="5"/>
+      <w:bookmarkEnd w:id="4"/>
     </w:p>
     <w:p/>
     <w:tbl>
@@ -2954,11 +2941,11 @@
       <w:pPr>
         <w:pStyle w:val="Ttulo2"/>
       </w:pPr>
-      <w:bookmarkStart w:id="6" w:name="_Toc459817399"/>
+      <w:bookmarkStart w:id="5" w:name="_Toc459817399"/>
       <w:r>
         <w:t>Declaração de parâmetros de entrada e saída</w:t>
       </w:r>
-      <w:bookmarkEnd w:id="6"/>
+      <w:bookmarkEnd w:id="5"/>
       <w:r>
         <w:t xml:space="preserve">  </w:t>
       </w:r>
@@ -3154,11 +3141,11 @@
         <w:pStyle w:val="Ttulo2"/>
         <w:ind w:left="113"/>
       </w:pPr>
-      <w:bookmarkStart w:id="7" w:name="_Toc459817400"/>
+      <w:bookmarkStart w:id="6" w:name="_Toc459817400"/>
       <w:r>
         <w:t>Declaração de Tabelas e Arquivos Utilizados</w:t>
       </w:r>
-      <w:bookmarkEnd w:id="7"/>
+      <w:bookmarkEnd w:id="6"/>
     </w:p>
     <w:p>
       <w:pPr>
@@ -3183,11 +3170,11 @@
       <w:pPr>
         <w:pStyle w:val="Ttulo2"/>
       </w:pPr>
-      <w:bookmarkStart w:id="8" w:name="_Toc459817401"/>
+      <w:bookmarkStart w:id="7" w:name="_Toc459817401"/>
       <w:r>
         <w:t>Declaração de Variáveis e Estruturas de Dados</w:t>
       </w:r>
-      <w:bookmarkEnd w:id="8"/>
+      <w:bookmarkEnd w:id="7"/>
     </w:p>
     <w:p>
       <w:pPr>
@@ -3549,11 +3536,11 @@
       <w:pPr>
         <w:pStyle w:val="Ttulo2"/>
       </w:pPr>
-      <w:bookmarkStart w:id="9" w:name="_Toc459817402"/>
+      <w:bookmarkStart w:id="8" w:name="_Toc459817402"/>
       <w:r>
         <w:t>Mensagens</w:t>
       </w:r>
-      <w:bookmarkEnd w:id="9"/>
+      <w:bookmarkEnd w:id="8"/>
     </w:p>
     <w:p>
       <w:pPr>
@@ -3740,11 +3727,11 @@
           <w:shd w:val="clear" w:color="auto" w:fill="FFFF00"/>
         </w:rPr>
       </w:pPr>
-      <w:bookmarkStart w:id="10" w:name="_Toc459817403"/>
+      <w:bookmarkStart w:id="9" w:name="_Toc459817403"/>
       <w:r>
         <w:t>Serviços de Aplicativo a serem implementados neste componente</w:t>
       </w:r>
-      <w:bookmarkEnd w:id="10"/>
+      <w:bookmarkEnd w:id="9"/>
       <w:r>
         <w:rPr>
           <w:shd w:val="clear" w:color="auto" w:fill="FFFF00"/>
@@ -3920,35 +3907,37 @@
       <w:pPr>
         <w:pStyle w:val="Ttulo1"/>
       </w:pPr>
-      <w:bookmarkStart w:id="11" w:name="_Toc459817404"/>
+      <w:bookmarkStart w:id="10" w:name="_Toc459817404"/>
       <w:r>
         <w:t>Especificação do Componente</w:t>
       </w:r>
-      <w:bookmarkEnd w:id="11"/>
+      <w:bookmarkEnd w:id="10"/>
     </w:p>
     <w:p/>
     <w:p>
       <w:pPr>
         <w:pStyle w:val="Corpodotexto"/>
         <w:ind w:left="0"/>
+        <w:jc w:val="left"/>
         <w:rPr>
-          <w:rFonts w:asciiTheme="minorHAnsi" w:eastAsiaTheme="minorHAnsi" w:hAnsiTheme="minorHAnsi" w:cstheme="minorBidi"/>
+          <w:rFonts w:ascii="Times New Roman" w:eastAsiaTheme="minorHAnsi" w:hAnsi="Times New Roman"/>
           <w:color w:val="FF0000"/>
-          <w:sz w:val="22"/>
+          <w:sz w:val="28"/>
           <w:szCs w:val="22"/>
           <w:lang w:eastAsia="en-US"/>
         </w:rPr>
       </w:pPr>
       <w:r>
         <w:rPr>
-          <w:rFonts w:asciiTheme="minorHAnsi" w:eastAsiaTheme="minorHAnsi" w:hAnsiTheme="minorHAnsi" w:cstheme="minorBidi"/>
-          <w:color w:val="FF0000"/>
-          <w:sz w:val="22"/>
+          <w:rFonts w:ascii="Times New Roman" w:eastAsiaTheme="minorHAnsi" w:hAnsi="Times New Roman"/>
+          <w:sz w:val="24"/>
           <w:szCs w:val="22"/>
           <w:lang w:eastAsia="en-US"/>
         </w:rPr>
         <w:t>key</w:t>
       </w:r>
+      <w:bookmarkStart w:id="11" w:name="_GoBack"/>
+      <w:bookmarkEnd w:id="11"/>
     </w:p>
     <w:p>
       <w:pPr>
@@ -4261,7 +4250,7 @@
                 <v:formulas/>
                 <v:path o:connecttype="segments"/>
               </v:shape>
-              <o:OLEObject Type="Embed" ProgID="Word.Picture.8" ShapeID="_x0000_i1025" DrawAspect="Content" ObjectID="_1609081267" r:id="rId2"/>
+              <o:OLEObject Type="Embed" ProgID="Word.Picture.8" ShapeID="_x0000_i1025" DrawAspect="Content" ObjectID="_1609234961" r:id="rId2"/>
             </w:object>
           </w:r>
           <w:r>

</xml_diff>